<commit_message>
INT-483 Add doc directory with docs updated with screenshots of all workflows. Change a comment in function_floss.py which referred to old function name.
</commit_message>
<xml_diff>
--- a/fn_floss/fn_floss/doc/Resilient Integrations Floss Function Guide.docx
+++ b/fn_floss/fn_floss/doc/Resilient Integrations Floss Function Guide.docx
@@ -181,8 +181,10 @@
         <w:rPr>
           <w:rFonts w:ascii="Times New Roman" w:eastAsia="Times New Roman" w:hAnsi="Times New Roman" w:cs="Times New Roman"/>
         </w:rPr>
-        <w:t>June</w:t>
-      </w:r>
+        <w:t>July</w:t>
+      </w:r>
+      <w:bookmarkStart w:id="1" w:name="_GoBack"/>
+      <w:bookmarkEnd w:id="1"/>
       <w:r>
         <w:rPr>
           <w:rFonts w:ascii="Times New Roman" w:eastAsia="Times New Roman" w:hAnsi="Times New Roman" w:cs="Times New Roman"/>
@@ -272,23 +274,7 @@
           <w:rFonts w:cs="Arial"/>
           <w:color w:val="000000"/>
         </w:rPr>
-        <w:t xml:space="preserve">ovides a function </w:t>
-      </w:r>
-      <w:proofErr w:type="spellStart"/>
-      <w:r>
-        <w:rPr>
-          <w:rFonts w:cs="Arial"/>
-          <w:color w:val="000000"/>
-        </w:rPr>
-        <w:t>fn_floss</w:t>
-      </w:r>
-      <w:proofErr w:type="spellEnd"/>
-      <w:r>
-        <w:rPr>
-          <w:rFonts w:cs="Arial"/>
-          <w:color w:val="000000"/>
-        </w:rPr>
-        <w:t xml:space="preserve"> that </w:t>
+        <w:t xml:space="preserve">ovides a function fn_floss that </w:t>
       </w:r>
       <w:r>
         <w:rPr>
@@ -340,23 +326,7 @@
           <w:rFonts w:cs="Arial"/>
           <w:color w:val="000000"/>
         </w:rPr>
-        <w:t xml:space="preserve"> that use the </w:t>
-      </w:r>
-      <w:proofErr w:type="spellStart"/>
-      <w:r>
-        <w:rPr>
-          <w:rFonts w:cs="Arial"/>
-          <w:color w:val="000000"/>
-        </w:rPr>
-        <w:t>fn_floss</w:t>
-      </w:r>
-      <w:proofErr w:type="spellEnd"/>
-      <w:r>
-        <w:rPr>
-          <w:rFonts w:cs="Arial"/>
-          <w:color w:val="000000"/>
-        </w:rPr>
-        <w:t xml:space="preserve"> function</w:t>
+        <w:t xml:space="preserve"> that use the fn_floss function</w:t>
       </w:r>
       <w:r>
         <w:rPr>
@@ -517,7 +487,7 @@
         <w:pStyle w:val="BodyText"/>
         <w:keepNext/>
       </w:pPr>
-      <w:bookmarkStart w:id="1" w:name="_Toc510253265"/>
+      <w:bookmarkStart w:id="2" w:name="_Toc510253265"/>
       <w:r>
         <w:rPr>
           <w:rFonts w:cs="Arial"/>
@@ -613,12 +583,12 @@
       <w:pPr>
         <w:pStyle w:val="Heading20"/>
       </w:pPr>
-      <w:bookmarkStart w:id="2" w:name="_Toc509305886"/>
+      <w:bookmarkStart w:id="3" w:name="_Toc509305886"/>
       <w:r>
         <w:lastRenderedPageBreak/>
         <w:t>Install the Python components</w:t>
       </w:r>
-      <w:bookmarkEnd w:id="2"/>
+      <w:bookmarkEnd w:id="3"/>
     </w:p>
     <w:p>
       <w:pPr>
@@ -688,13 +658,8 @@
         <w:contextualSpacing/>
       </w:pPr>
       <w:r>
-        <w:t xml:space="preserve">sudo pip install --upgrade </w:t>
-      </w:r>
-      <w:proofErr w:type="spellStart"/>
-      <w:r>
-        <w:t>setuptools</w:t>
-      </w:r>
-      <w:proofErr w:type="spellEnd"/>
+        <w:t>sudo pip install --upgrade setuptools</w:t>
+      </w:r>
     </w:p>
     <w:p>
       <w:pPr>
@@ -917,21 +882,8 @@
         <w:keepNext/>
         <w:ind w:left="720"/>
       </w:pPr>
-      <w:proofErr w:type="spellStart"/>
-      <w:r>
-        <w:t>sudo</w:t>
-      </w:r>
-      <w:proofErr w:type="spellEnd"/>
-      <w:r>
-        <w:t xml:space="preserve"> </w:t>
-      </w:r>
-      <w:proofErr w:type="spellStart"/>
-      <w:r>
-        <w:t>su</w:t>
-      </w:r>
-      <w:proofErr w:type="spellEnd"/>
-      <w:r>
-        <w:t xml:space="preserve"> - integration</w:t>
+      <w:r>
+        <w:t>sudo su - integration</w:t>
       </w:r>
     </w:p>
     <w:p>
@@ -1099,15 +1051,7 @@
           <w:rFonts w:cs="Arial"/>
           <w:color w:val="000000"/>
         </w:rPr>
-        <w:t>In the [</w:t>
-      </w:r>
-      <w:proofErr w:type="spellStart"/>
-      <w:r>
-        <w:rPr>
-          <w:rFonts w:cs="Arial"/>
-          <w:color w:val="000000"/>
-        </w:rPr>
-        <w:t>fn</w:t>
+        <w:t>In the [fn</w:t>
       </w:r>
       <w:r>
         <w:rPr>
@@ -1123,7 +1067,6 @@
         </w:rPr>
         <w:t>floss</w:t>
       </w:r>
-      <w:proofErr w:type="spellEnd"/>
       <w:r>
         <w:rPr>
           <w:rFonts w:cs="Arial"/>
@@ -1145,15 +1088,7 @@
         <w:ind w:left="720"/>
       </w:pPr>
       <w:r>
-        <w:t>[</w:t>
-      </w:r>
-      <w:proofErr w:type="spellStart"/>
-      <w:r>
-        <w:t>fn_floss</w:t>
-      </w:r>
-      <w:proofErr w:type="spellEnd"/>
-      <w:r>
-        <w:t>]</w:t>
+        <w:t>[fn_floss]</w:t>
       </w:r>
     </w:p>
     <w:p>
@@ -1171,23 +1106,7 @@
         <w:ind w:left="720"/>
       </w:pPr>
       <w:r>
-        <w:t xml:space="preserve"># Use the following </w:t>
-      </w:r>
-      <w:proofErr w:type="spellStart"/>
-      <w:r>
-        <w:t>floss_options</w:t>
-      </w:r>
-      <w:proofErr w:type="spellEnd"/>
-      <w:r>
-        <w:t xml:space="preserve"> variable to specify the </w:t>
-      </w:r>
-      <w:proofErr w:type="spellStart"/>
-      <w:r>
-        <w:t>commandline</w:t>
-      </w:r>
-      <w:proofErr w:type="spellEnd"/>
-      <w:r>
-        <w:t xml:space="preserve"> options to be used by </w:t>
+        <w:t xml:space="preserve"># Use the following floss_options variable to specify the commandline options to be used by </w:t>
       </w:r>
     </w:p>
     <w:p>
@@ -1205,15 +1124,7 @@
         <w:ind w:left="720"/>
       </w:pPr>
       <w:r>
-        <w:t xml:space="preserve"># Each </w:t>
-      </w:r>
-      <w:proofErr w:type="spellStart"/>
-      <w:r>
-        <w:t>commandline</w:t>
-      </w:r>
-      <w:proofErr w:type="spellEnd"/>
-      <w:r>
-        <w:t xml:space="preserve"> parameter should be separated by a comma.</w:t>
+        <w:t># Each commandline parameter should be separated by a comma.</w:t>
       </w:r>
     </w:p>
     <w:p>
@@ -1232,15 +1143,7 @@
       </w:pPr>
       <w:r>
         <w:lastRenderedPageBreak/>
-        <w:t xml:space="preserve"># See https://github.com/fireeye/flare-floss/blob/master/doc/usage.md for all possible </w:t>
-      </w:r>
-      <w:proofErr w:type="spellStart"/>
-      <w:r>
-        <w:t>commandline</w:t>
-      </w:r>
-      <w:proofErr w:type="spellEnd"/>
-      <w:r>
-        <w:t xml:space="preserve"> options.</w:t>
+        <w:t># See https://github.com/fireeye/flare-floss/blob/master/doc/usage.md for all possible commandline options.</w:t>
       </w:r>
     </w:p>
     <w:p>
@@ -1248,21 +1151,8 @@
         <w:pStyle w:val="Code0"/>
         <w:ind w:left="720"/>
       </w:pPr>
-      <w:proofErr w:type="spellStart"/>
-      <w:r>
-        <w:t>floss_options</w:t>
-      </w:r>
-      <w:proofErr w:type="spellEnd"/>
-      <w:r>
-        <w:t>=-</w:t>
-      </w:r>
-      <w:proofErr w:type="gramStart"/>
-      <w:r>
-        <w:t>q,-</w:t>
-      </w:r>
-      <w:proofErr w:type="gramEnd"/>
-      <w:r>
-        <w:t>s,-n 5</w:t>
+      <w:r>
+        <w:t>floss_options=-q,-s,-n 5</w:t>
       </w:r>
     </w:p>
     <w:p>
@@ -1306,73 +1196,9 @@
           <w:rFonts w:cs="Arial"/>
           <w:color w:val="000000"/>
         </w:rPr>
-        <w:t xml:space="preserve">ovides a function </w:t>
-      </w:r>
-      <w:proofErr w:type="spellStart"/>
-      <w:r>
-        <w:rPr>
-          <w:rFonts w:cs="Arial"/>
-          <w:color w:val="000000"/>
-        </w:rPr>
-        <w:t>fn_floss</w:t>
-      </w:r>
-      <w:proofErr w:type="spellEnd"/>
-      <w:r>
-        <w:rPr>
-          <w:rFonts w:cs="Arial"/>
-          <w:color w:val="000000"/>
-        </w:rPr>
-        <w:t xml:space="preserve">, two example workflows that invoke the </w:t>
-      </w:r>
-      <w:proofErr w:type="spellStart"/>
-      <w:r>
-        <w:rPr>
-          <w:rFonts w:cs="Arial"/>
-          <w:color w:val="000000"/>
-        </w:rPr>
-        <w:t>fn_floss</w:t>
-      </w:r>
-      <w:proofErr w:type="spellEnd"/>
-      <w:r>
-        <w:rPr>
-          <w:rFonts w:cs="Arial"/>
-          <w:color w:val="000000"/>
-        </w:rPr>
-        <w:t xml:space="preserve"> function, a message queue and rules for creating the </w:t>
-      </w:r>
-      <w:proofErr w:type="spellStart"/>
-      <w:r>
-        <w:rPr>
-          <w:rFonts w:cs="Arial"/>
-          <w:color w:val="000000"/>
-        </w:rPr>
-        <w:t>the</w:t>
-      </w:r>
-      <w:proofErr w:type="spellEnd"/>
-      <w:r>
-        <w:rPr>
-          <w:rFonts w:cs="Arial"/>
-          <w:color w:val="000000"/>
-        </w:rPr>
-        <w:t xml:space="preserve"> </w:t>
-      </w:r>
-      <w:proofErr w:type="spellStart"/>
-      <w:r>
-        <w:rPr>
-          <w:rFonts w:cs="Arial"/>
-          <w:color w:val="000000"/>
-        </w:rPr>
-        <w:t>fn_floss</w:t>
-      </w:r>
-      <w:proofErr w:type="spellEnd"/>
-      <w:r>
-        <w:rPr>
-          <w:rFonts w:cs="Arial"/>
-          <w:color w:val="000000"/>
-        </w:rPr>
-        <w:t xml:space="preserve"> menu item.</w:t>
-      </w:r>
-      <w:bookmarkEnd w:id="1"/>
+        <w:t>ovides a function fn_floss, two example workflows that invoke the fn_floss function, a message queue and rules for creating the the fn_floss menu item.</w:t>
+      </w:r>
+      <w:bookmarkEnd w:id="2"/>
     </w:p>
     <w:p>
       <w:pPr>
@@ -1594,14 +1420,12 @@
         </w:rPr>
         <w:t xml:space="preserve">The unit file must be named </w:t>
       </w:r>
-      <w:proofErr w:type="spellStart"/>
       <w:r>
         <w:rPr>
           <w:rFonts w:ascii="Courier New" w:hAnsi="Courier New" w:cs="Courier New"/>
         </w:rPr>
         <w:t>resilient_circuits.service</w:t>
       </w:r>
-      <w:proofErr w:type="spellEnd"/>
       <w:r>
         <w:rPr>
           <w:rFonts w:cs="Arial"/>
@@ -1614,35 +1438,9 @@
       <w:pPr>
         <w:pStyle w:val="Code0"/>
       </w:pPr>
-      <w:proofErr w:type="spellStart"/>
-      <w:r>
-        <w:t>sudo</w:t>
-      </w:r>
-      <w:proofErr w:type="spellEnd"/>
-      <w:r>
-        <w:t xml:space="preserve"> vi /</w:t>
-      </w:r>
-      <w:proofErr w:type="spellStart"/>
-      <w:r>
-        <w:t>etc</w:t>
-      </w:r>
-      <w:proofErr w:type="spellEnd"/>
-      <w:r>
-        <w:t>/</w:t>
-      </w:r>
-      <w:proofErr w:type="spellStart"/>
-      <w:r>
-        <w:t>systemd</w:t>
-      </w:r>
-      <w:proofErr w:type="spellEnd"/>
-      <w:r>
-        <w:t>/system/</w:t>
-      </w:r>
-      <w:proofErr w:type="spellStart"/>
-      <w:r>
-        <w:t>resilient_circuits.service</w:t>
-      </w:r>
-      <w:proofErr w:type="spellEnd"/>
+      <w:r>
+        <w:t>sudo vi /etc/systemd/system/resilient_circuits.service</w:t>
+      </w:r>
     </w:p>
     <w:p>
       <w:pPr>
@@ -1685,13 +1483,8 @@
         <w:br/>
       </w:r>
       <w:r>
-        <w:t>After=</w:t>
-      </w:r>
-      <w:proofErr w:type="spellStart"/>
-      <w:r>
-        <w:t>resilient.service</w:t>
-      </w:r>
-      <w:proofErr w:type="spellEnd"/>
+        <w:t>After=resilient.service</w:t>
+      </w:r>
       <w:r>
         <w:br/>
       </w:r>
@@ -1722,13 +1515,8 @@
       <w:r>
         <w:br/>
       </w:r>
-      <w:proofErr w:type="spellStart"/>
-      <w:r>
-        <w:t>WorkingDirectory</w:t>
-      </w:r>
-      <w:proofErr w:type="spellEnd"/>
-      <w:r>
-        <w:t>=/home/integration</w:t>
+      <w:r>
+        <w:t>WorkingDirectory=/home/integration</w:t>
       </w:r>
       <w:r>
         <w:br/>
@@ -1836,29 +1624,13 @@
           <w:color w:val="000000"/>
         </w:rPr>
       </w:pPr>
-      <w:bookmarkStart w:id="3" w:name="_Toc510253268"/>
-      <w:r>
-        <w:rPr>
-          <w:rFonts w:cs="Arial"/>
-          <w:color w:val="000000"/>
-        </w:rPr>
-        <w:t xml:space="preserve">Use the </w:t>
-      </w:r>
-      <w:proofErr w:type="spellStart"/>
-      <w:r>
-        <w:rPr>
-          <w:rFonts w:cs="Arial"/>
-          <w:color w:val="000000"/>
-        </w:rPr>
-        <w:t>systemctl</w:t>
-      </w:r>
-      <w:proofErr w:type="spellEnd"/>
-      <w:r>
-        <w:rPr>
-          <w:rFonts w:cs="Arial"/>
-          <w:color w:val="000000"/>
-        </w:rPr>
-        <w:t xml:space="preserve"> command to manually start, stop, restart and return status on the service:</w:t>
+      <w:bookmarkStart w:id="4" w:name="_Toc510253268"/>
+      <w:r>
+        <w:rPr>
+          <w:rFonts w:cs="Arial"/>
+          <w:color w:val="000000"/>
+        </w:rPr>
+        <w:t>Use the systemctl command to manually start, stop, restart and return status on the service:</w:t>
       </w:r>
     </w:p>
     <w:p>
@@ -1946,8 +1718,8 @@
           <w:sz w:val="20"/>
         </w:rPr>
       </w:pPr>
-      <w:bookmarkStart w:id="4" w:name="_Toc510253272"/>
-      <w:bookmarkEnd w:id="3"/>
+      <w:bookmarkStart w:id="5" w:name="_Toc510253272"/>
+      <w:bookmarkEnd w:id="4"/>
       <w:r>
         <w:lastRenderedPageBreak/>
         <w:t>Function Descriptions</w:t>
@@ -1984,19 +1756,9 @@
       <w:pPr>
         <w:pStyle w:val="Heading20"/>
       </w:pPr>
-      <w:proofErr w:type="spellStart"/>
-      <w:r>
-        <w:t>Fn_</w:t>
-      </w:r>
-      <w:proofErr w:type="gramStart"/>
-      <w:r>
-        <w:t>floss</w:t>
-      </w:r>
-      <w:proofErr w:type="spellEnd"/>
-      <w:r>
-        <w:t xml:space="preserve"> :</w:t>
-      </w:r>
-      <w:proofErr w:type="gramEnd"/>
+      <w:r>
+        <w:t>Fn_floss :</w:t>
+      </w:r>
     </w:p>
     <w:p>
       <w:pPr>
@@ -2009,27 +1771,17 @@
       <w:r>
         <w:t xml:space="preserve">Resilient Function </w:t>
       </w:r>
-      <w:proofErr w:type="spellStart"/>
       <w:r>
         <w:t>f</w:t>
       </w:r>
       <w:r>
         <w:t>n_floss</w:t>
       </w:r>
-      <w:proofErr w:type="spellEnd"/>
       <w:r>
         <w:t xml:space="preserve"> takes a binary file from an attachment or artifact and returns a list of the decoded obfuscated strings extracted from the binary file.</w:t>
       </w:r>
       <w:r>
-        <w:t xml:space="preserve">  A user may want to use </w:t>
-      </w:r>
-      <w:proofErr w:type="spellStart"/>
-      <w:r>
-        <w:t>fn_floss</w:t>
-      </w:r>
-      <w:proofErr w:type="spellEnd"/>
-      <w:r>
-        <w:t xml:space="preserve"> to search for strings encoded in possible malware files.</w:t>
+        <w:t xml:space="preserve">  A user may want to use fn_floss to search for strings encoded in possible malware files.</w:t>
       </w:r>
     </w:p>
     <w:p>
@@ -2091,8 +1843,6 @@
       <w:r>
         <w:t>Example: Floss: Artifact</w:t>
       </w:r>
-      <w:bookmarkStart w:id="5" w:name="_GoBack"/>
-      <w:bookmarkEnd w:id="5"/>
       <w:r>
         <w:t xml:space="preserve"> Input Workflow:</w:t>
       </w:r>
@@ -2109,31 +1859,7 @@
         <w:keepNext/>
       </w:pPr>
       <w:r>
-        <w:t xml:space="preserve">An </w:t>
-      </w:r>
-      <w:proofErr w:type="spellStart"/>
-      <w:r>
-        <w:t>artifact_id</w:t>
-      </w:r>
-      <w:proofErr w:type="spellEnd"/>
-      <w:r>
-        <w:t xml:space="preserve"> and the associated </w:t>
-      </w:r>
-      <w:proofErr w:type="spellStart"/>
-      <w:r>
-        <w:t>incident_id</w:t>
-      </w:r>
-      <w:proofErr w:type="spellEnd"/>
-      <w:r>
-        <w:t xml:space="preserve"> </w:t>
-      </w:r>
-      <w:proofErr w:type="gramStart"/>
-      <w:r>
-        <w:t>are</w:t>
-      </w:r>
-      <w:proofErr w:type="gramEnd"/>
-      <w:r>
-        <w:t xml:space="preserve"> passed to the workflow in the pre-processor script.</w:t>
+        <w:t>An artifact_id and the associated incident_id are passed to the workflow in the pre-processor script.</w:t>
       </w:r>
     </w:p>
     <w:p>
@@ -2189,15 +1915,16 @@
       </w:pPr>
       <w:r>
         <w:lastRenderedPageBreak/>
-        <w:t xml:space="preserve">The screen shot below shows the example workflow and the post-processor script that retrieves the list of strings from the </w:t>
-      </w:r>
-      <w:proofErr w:type="spellStart"/>
-      <w:r>
-        <w:t>fn_floss</w:t>
-      </w:r>
-      <w:proofErr w:type="spellEnd"/>
-      <w:r>
-        <w:t xml:space="preserve"> function and adds them to a note associated with the incident:</w:t>
+        <w:t>The screen shot below shows an</w:t>
+      </w:r>
+      <w:r>
+        <w:t xml:space="preserve"> example workflow </w:t>
+      </w:r>
+      <w:r>
+        <w:t xml:space="preserve">with an artifact as input </w:t>
+      </w:r>
+      <w:r>
+        <w:t>and the post-processor script that retrieves the list of strings from the fn_floss function and adds them to a note associated with the incident:</w:t>
       </w:r>
     </w:p>
     <w:p>
@@ -2256,7 +1983,7 @@
         </w:drawing>
       </w:r>
       <w:bookmarkStart w:id="6" w:name="_Toc510253273"/>
-      <w:bookmarkEnd w:id="4"/>
+      <w:bookmarkEnd w:id="5"/>
     </w:p>
     <w:p>
       <w:pPr>
@@ -2265,8 +1992,196 @@
     </w:p>
     <w:p>
       <w:pPr>
+        <w:pStyle w:val="Heading20"/>
+      </w:pPr>
+    </w:p>
+    <w:p>
+      <w:pPr>
+        <w:pStyle w:val="Heading20"/>
+      </w:pPr>
+    </w:p>
+    <w:p>
+      <w:pPr>
+        <w:pStyle w:val="Heading20"/>
+      </w:pPr>
+    </w:p>
+    <w:p>
+      <w:pPr>
+        <w:pStyle w:val="Heading20"/>
+      </w:pPr>
+      <w:r>
+        <w:lastRenderedPageBreak/>
+        <w:t>Example: Floss: Attachment</w:t>
+      </w:r>
+      <w:r>
+        <w:t xml:space="preserve"> Input Workflow:</w:t>
+      </w:r>
+    </w:p>
+    <w:p>
+      <w:pPr>
+        <w:pStyle w:val="BodyText"/>
+        <w:keepNext/>
+      </w:pPr>
+      <w:r>
+        <w:t>An attachment</w:t>
+      </w:r>
+      <w:r>
+        <w:t>_id and the associated incident_id</w:t>
+      </w:r>
+      <w:r>
+        <w:t xml:space="preserve"> or task_id</w:t>
+      </w:r>
+      <w:r>
+        <w:t xml:space="preserve"> are passed to the </w:t>
+      </w:r>
+      <w:r>
+        <w:t xml:space="preserve">example </w:t>
+      </w:r>
+      <w:r>
+        <w:t>workflow in the pre-processor script.</w:t>
+      </w:r>
+    </w:p>
+    <w:p>
+      <w:pPr>
         <w:pStyle w:val="Heading10"/>
       </w:pPr>
+      <w:r>
+        <w:rPr>
+          <w:noProof/>
+        </w:rPr>
+        <w:drawing>
+          <wp:inline distT="0" distB="0" distL="0" distR="0" wp14:anchorId="7C0D021B" wp14:editId="14671073">
+            <wp:extent cx="5486400" cy="1703070"/>
+            <wp:effectExtent l="0" t="0" r="0" b="0"/>
+            <wp:docPr id="8" name="Picture 8"/>
+            <wp:cNvGraphicFramePr>
+              <a:graphicFrameLocks xmlns:a="http://schemas.openxmlformats.org/drawingml/2006/main" noChangeAspect="1"/>
+            </wp:cNvGraphicFramePr>
+            <a:graphic xmlns:a="http://schemas.openxmlformats.org/drawingml/2006/main">
+              <a:graphicData uri="http://schemas.openxmlformats.org/drawingml/2006/picture">
+                <pic:pic xmlns:pic="http://schemas.openxmlformats.org/drawingml/2006/picture">
+                  <pic:nvPicPr>
+                    <pic:cNvPr id="8" name="Screen Shot 2018-07-05 at 8.44.56 AM.png"/>
+                    <pic:cNvPicPr/>
+                  </pic:nvPicPr>
+                  <pic:blipFill>
+                    <a:blip r:embed="rId15"/>
+                    <a:stretch>
+                      <a:fillRect/>
+                    </a:stretch>
+                  </pic:blipFill>
+                  <pic:spPr>
+                    <a:xfrm>
+                      <a:off x="0" y="0"/>
+                      <a:ext cx="5486400" cy="1703070"/>
+                    </a:xfrm>
+                    <a:prstGeom prst="rect">
+                      <a:avLst/>
+                    </a:prstGeom>
+                  </pic:spPr>
+                </pic:pic>
+              </a:graphicData>
+            </a:graphic>
+          </wp:inline>
+        </w:drawing>
+      </w:r>
+    </w:p>
+    <w:p>
+      <w:pPr>
+        <w:pStyle w:val="BodyText"/>
+        <w:keepNext/>
+      </w:pPr>
+    </w:p>
+    <w:p>
+      <w:pPr>
+        <w:pStyle w:val="BodyText"/>
+        <w:keepNext/>
+      </w:pPr>
+      <w:r>
+        <w:t xml:space="preserve">The screen shot below shows the example workflow </w:t>
+      </w:r>
+      <w:r>
+        <w:t xml:space="preserve">with an attachment as input </w:t>
+      </w:r>
+      <w:r>
+        <w:t>and the post-processor script that ret</w:t>
+      </w:r>
+      <w:r>
+        <w:t xml:space="preserve">rieves the list of strings </w:t>
+      </w:r>
+      <w:r>
+        <w:t>from the fn_floss function and adds them to a note associated with the incident</w:t>
+      </w:r>
+      <w:r>
+        <w:t xml:space="preserve"> or task</w:t>
+      </w:r>
+      <w:r>
+        <w:t>:</w:t>
+      </w:r>
+    </w:p>
+    <w:p>
+      <w:pPr>
+        <w:pStyle w:val="BodyText"/>
+        <w:keepNext/>
+      </w:pPr>
+    </w:p>
+    <w:p>
+      <w:pPr>
+        <w:pStyle w:val="BodyText"/>
+        <w:keepNext/>
+      </w:pPr>
+    </w:p>
+    <w:p>
+      <w:pPr>
+        <w:pStyle w:val="BodyText"/>
+        <w:keepNext/>
+      </w:pPr>
+    </w:p>
+    <w:p>
+      <w:pPr>
+        <w:pStyle w:val="BodyText"/>
+        <w:keepNext/>
+      </w:pPr>
+      <w:r>
+        <w:rPr>
+          <w:noProof/>
+        </w:rPr>
+        <w:drawing>
+          <wp:inline distT="0" distB="0" distL="0" distR="0" wp14:anchorId="7B877AA6" wp14:editId="55D803E5">
+            <wp:extent cx="5486400" cy="4103370"/>
+            <wp:effectExtent l="0" t="0" r="0" b="0"/>
+            <wp:docPr id="6" name="Picture 6"/>
+            <wp:cNvGraphicFramePr>
+              <a:graphicFrameLocks xmlns:a="http://schemas.openxmlformats.org/drawingml/2006/main" noChangeAspect="1"/>
+            </wp:cNvGraphicFramePr>
+            <a:graphic xmlns:a="http://schemas.openxmlformats.org/drawingml/2006/main">
+              <a:graphicData uri="http://schemas.openxmlformats.org/drawingml/2006/picture">
+                <pic:pic xmlns:pic="http://schemas.openxmlformats.org/drawingml/2006/picture">
+                  <pic:nvPicPr>
+                    <pic:cNvPr id="6" name="Screen Shot 2018-07-05 at 8.40.04 AM.png"/>
+                    <pic:cNvPicPr/>
+                  </pic:nvPicPr>
+                  <pic:blipFill>
+                    <a:blip r:embed="rId16"/>
+                    <a:stretch>
+                      <a:fillRect/>
+                    </a:stretch>
+                  </pic:blipFill>
+                  <pic:spPr>
+                    <a:xfrm>
+                      <a:off x="0" y="0"/>
+                      <a:ext cx="5486400" cy="4103370"/>
+                    </a:xfrm>
+                    <a:prstGeom prst="rect">
+                      <a:avLst/>
+                    </a:prstGeom>
+                  </pic:spPr>
+                </pic:pic>
+              </a:graphicData>
+            </a:graphic>
+          </wp:inline>
+        </w:drawing>
+      </w:r>
     </w:p>
     <w:p>
       <w:pPr>
@@ -2283,7 +2198,6 @@
         <w:pStyle w:val="Heading10"/>
       </w:pPr>
       <w:r>
-        <w:lastRenderedPageBreak/>
         <w:t xml:space="preserve">Resilient </w:t>
       </w:r>
       <w:r>
@@ -2298,34 +2212,14 @@
         <w:pStyle w:val="BodyText"/>
       </w:pPr>
       <w:r>
-        <w:t xml:space="preserve">The Resilient </w:t>
-      </w:r>
-      <w:proofErr w:type="spellStart"/>
-      <w:r>
-        <w:t>fn_floss</w:t>
-      </w:r>
-      <w:proofErr w:type="spellEnd"/>
-      <w:r>
-        <w:t xml:space="preserve"> package uses an open source package called FLOSS to decode the obfuscated strings from a binary file. Refer to the FLOSS usage documentation: </w:t>
-      </w:r>
-      <w:hyperlink r:id="rId15" w:history="1">
+        <w:t xml:space="preserve">The Resilient fn_floss package uses an open source package called FLOSS to decode the obfuscated strings from a binary file. Refer to the FLOSS usage documentation: </w:t>
+      </w:r>
+      <w:hyperlink r:id="rId17" w:history="1">
         <w:r>
           <w:rPr>
             <w:rStyle w:val="Hyperlink"/>
           </w:rPr>
-          <w:t>https://github.com/fireeye/flare-</w:t>
-        </w:r>
-        <w:r>
-          <w:rPr>
-            <w:rStyle w:val="Hyperlink"/>
-          </w:rPr>
-          <w:t>f</w:t>
-        </w:r>
-        <w:r>
-          <w:rPr>
-            <w:rStyle w:val="Hyperlink"/>
-          </w:rPr>
-          <w:t>loss/blob/master/doc/usage.md</w:t>
+          <w:t>https://github.com/fireeye/flare-floss/blob/master/doc/usage.md</w:t>
         </w:r>
       </w:hyperlink>
       <w:r>
@@ -2335,15 +2229,7 @@
         <w:t xml:space="preserve"> that can be configured in the R</w:t>
       </w:r>
       <w:r>
-        <w:t xml:space="preserve">esilient </w:t>
-      </w:r>
-      <w:proofErr w:type="spellStart"/>
-      <w:r>
-        <w:t>app.config</w:t>
-      </w:r>
-      <w:proofErr w:type="spellEnd"/>
-      <w:r>
-        <w:t xml:space="preserve"> file.</w:t>
+        <w:t>esilient app.config file.</w:t>
       </w:r>
       <w:r>
         <w:t xml:space="preserve"> </w:t>
@@ -2597,7 +2483,7 @@
       <w:r>
         <w:t xml:space="preserve">For additional support, contact </w:t>
       </w:r>
-      <w:hyperlink r:id="rId16">
+      <w:hyperlink r:id="rId18">
         <w:r>
           <w:rPr>
             <w:rStyle w:val="Hyperlink"/>
@@ -2624,12 +2510,12 @@
       </w:r>
     </w:p>
     <w:sectPr>
-      <w:headerReference w:type="even" r:id="rId17"/>
-      <w:headerReference w:type="default" r:id="rId18"/>
-      <w:footerReference w:type="even" r:id="rId19"/>
-      <w:footerReference w:type="default" r:id="rId20"/>
-      <w:headerReference w:type="first" r:id="rId21"/>
-      <w:footerReference w:type="first" r:id="rId22"/>
+      <w:headerReference w:type="even" r:id="rId19"/>
+      <w:headerReference w:type="default" r:id="rId20"/>
+      <w:footerReference w:type="even" r:id="rId21"/>
+      <w:footerReference w:type="default" r:id="rId22"/>
+      <w:headerReference w:type="first" r:id="rId23"/>
+      <w:footerReference w:type="first" r:id="rId24"/>
       <w:pgSz w:w="12240" w:h="15840"/>
       <w:pgMar w:top="1440" w:right="1800" w:bottom="1440" w:left="1800" w:header="720" w:footer="144" w:gutter="0"/>
       <w:pgNumType w:start="1"/>
@@ -7233,7 +7119,7 @@
 </file>
 
 <file path=customXml/itemProps1.xml><?xml version="1.0" encoding="utf-8"?>
-<ds:datastoreItem xmlns:ds="http://schemas.openxmlformats.org/officeDocument/2006/customXml" ds:itemID="{AD68D44D-B998-4F49-BCCA-B7926051A980}">
+<ds:datastoreItem xmlns:ds="http://schemas.openxmlformats.org/officeDocument/2006/customXml" ds:itemID="{5D0DC397-58BC-574F-B57D-7E09C6B6EFA6}">
   <ds:schemaRefs>
     <ds:schemaRef ds:uri="http://schemas.openxmlformats.org/officeDocument/2006/bibliography"/>
   </ds:schemaRefs>

</xml_diff>